<commit_message>
commiting meeting agenda notes
</commit_message>
<xml_diff>
--- a/decisions/OHDSI Oncology Working Group Agendas and Decisions.docx
+++ b/decisions/OHDSI Oncology Working Group Agendas and Decisions.docx
@@ -150,20 +150,9 @@
       <w:r>
         <w:t>-</w:t>
       </w:r>
-      <w:proofErr w:type="gramStart"/>
-      <w:r>
-        <w:t>coordinat</w:t>
-      </w:r>
-      <w:r>
-        <w:t>ed</w:t>
-      </w:r>
-      <w:r>
-        <w:t xml:space="preserve"> </w:t>
-      </w:r>
-      <w:r>
-        <w:t xml:space="preserve"> NAACCR</w:t>
-      </w:r>
-      <w:proofErr w:type="gramEnd"/>
+      <w:r>
+        <w:t>coordinated NAACCR</w:t>
+      </w:r>
       <w:r>
         <w:t xml:space="preserve"> data </w:t>
       </w:r>
@@ -343,15 +332,12 @@
         <w:t xml:space="preserve">For preselected fields in the NAACCR data (source data) that refer to Grade of cancer cells, the decision has been </w:t>
       </w:r>
       <w:r>
-        <w:t xml:space="preserve">to make ‘Map to’/’Maps </w:t>
-      </w:r>
-      <w:proofErr w:type="gramStart"/>
-      <w:r>
-        <w:t>From</w:t>
-      </w:r>
-      <w:proofErr w:type="gramEnd"/>
-      <w:r>
-        <w:t>’ entries in the CONCEPT_RELATIONSHP</w:t>
+        <w:t>to make ‘Map to’/’Maps Fr</w:t>
+      </w:r>
+      <w:bookmarkStart w:id="2" w:name="_GoBack"/>
+      <w:bookmarkEnd w:id="2"/>
+      <w:r>
+        <w:t>om’ entries in the CONCEPT_RELATIONSHP</w:t>
       </w:r>
       <w:r>
         <w:t xml:space="preserve"> </w:t>
@@ -544,7 +530,10 @@
         <w:t>, 2022 Meeting</w:t>
       </w:r>
       <w:r>
-        <w:t xml:space="preserve"> – CANCELED as we awaited the release of the Cancer Modifier vocabulary</w:t>
+        <w:t xml:space="preserve"> – CANCELED as we await</w:t>
+      </w:r>
+      <w:r>
+        <w:t xml:space="preserve"> the release of the Cancer Modifier vocabulary</w:t>
       </w:r>
     </w:p>
     <w:p>
@@ -623,7 +612,16 @@
         </w:numPr>
       </w:pPr>
       <w:r>
-        <w:t>Commenting out all EPISODE inserts</w:t>
+        <w:t>Comment</w:t>
+      </w:r>
+      <w:r>
+        <w:t xml:space="preserve"> out all EPISODE </w:t>
+      </w:r>
+      <w:r>
+        <w:t xml:space="preserve">table </w:t>
+      </w:r>
+      <w:r>
+        <w:t>inserts</w:t>
       </w:r>
     </w:p>
     <w:p>
@@ -635,7 +633,32 @@
         </w:numPr>
       </w:pPr>
       <w:r>
-        <w:t>Hardcoding mappings between staging values and Cancer Modifier concepts</w:t>
+        <w:lastRenderedPageBreak/>
+        <w:t>Hardcode</w:t>
+      </w:r>
+      <w:r>
+        <w:t xml:space="preserve"> mappings between staging values and Cancer Modifier concepts</w:t>
+      </w:r>
+      <w:r>
+        <w:t xml:space="preserve"> into </w:t>
+      </w:r>
+      <w:r>
+        <w:t>the MEASUREMENT table</w:t>
+      </w:r>
+      <w:r>
+        <w:t xml:space="preserve"> (again this hardcoding is only done for staging variables)</w:t>
+      </w:r>
+    </w:p>
+    <w:p>
+      <w:pPr>
+        <w:pStyle w:val="NoSpacing"/>
+        <w:numPr>
+          <w:ilvl w:val="3"/>
+          <w:numId w:val="2"/>
+        </w:numPr>
+      </w:pPr>
+      <w:r>
+        <w:t>This will use as the source dataset not the original NAACCR dataset format but a transposed dataset (long dataset instead of wide dataset) that is already created by the ETL.</w:t>
       </w:r>
     </w:p>
     <w:p>
@@ -647,11 +670,44 @@
         </w:numPr>
       </w:pPr>
       <w:r>
-        <w:lastRenderedPageBreak/>
-        <w:t>Discuss need for additional ‘initial disease’ Cancer Modifier concept for condition occurrence table.</w:t>
-      </w:r>
-      <w:bookmarkStart w:id="2" w:name="_GoBack"/>
-      <w:bookmarkEnd w:id="2"/>
+        <w:t>For the remaining variables in NAACCR, we have decided to leverage a tableized process</w:t>
+      </w:r>
+    </w:p>
+    <w:p>
+      <w:pPr>
+        <w:pStyle w:val="NoSpacing"/>
+        <w:numPr>
+          <w:ilvl w:val="1"/>
+          <w:numId w:val="2"/>
+        </w:numPr>
+      </w:pPr>
+      <w:r>
+        <w:t xml:space="preserve">Who will be responsible for creating this table? </w:t>
+      </w:r>
+    </w:p>
+    <w:p>
+      <w:pPr>
+        <w:pStyle w:val="NoSpacing"/>
+        <w:numPr>
+          <w:ilvl w:val="0"/>
+          <w:numId w:val="2"/>
+        </w:numPr>
+      </w:pPr>
+      <w:r>
+        <w:t xml:space="preserve">Programmatic implementation of past decision: </w:t>
+      </w:r>
+    </w:p>
+    <w:p>
+      <w:pPr>
+        <w:pStyle w:val="NoSpacing"/>
+        <w:numPr>
+          <w:ilvl w:val="1"/>
+          <w:numId w:val="2"/>
+        </w:numPr>
+      </w:pPr>
+      <w:r>
+        <w:t xml:space="preserve">It was decided by this group to add a concept to condition occurrence table that indicates initial cancer (initial diseases). This will require an ‘initial disease’ concept in the Cancer Modifier vocabulary to be created by the vocab team. </w:t>
+      </w:r>
     </w:p>
     <w:sectPr>
       <w:pgSz w:w="12240" w:h="15840"/>
@@ -699,7 +755,7 @@
         <w:ind w:left="2160" w:hanging="180"/>
       </w:pPr>
     </w:lvl>
-    <w:lvl w:ilvl="3" w:tplc="0409000F" w:tentative="1">
+    <w:lvl w:ilvl="3" w:tplc="0409000F">
       <w:start w:val="1"/>
       <w:numFmt w:val="decimal"/>
       <w:lvlText w:val="%4."/>

</xml_diff>